<commit_message>
TestCases nach Review durch Prof
</commit_message>
<xml_diff>
--- a/MM/Alle TestCases MM.docx
+++ b/MM/Alle TestCases MM.docx
@@ -119,7 +119,25 @@
               <w:rPr>
                 <w:rFonts w:cstheme="minorHAnsi"/>
               </w:rPr>
-              <w:t>Anlegen der Rohmaterialien und Fertigerzeugnisse mit Materialbezeichnung und Materialart.</w:t>
+              <w:t xml:space="preserve">Anlegen des </w:t>
+            </w:r>
+            <w:r>
+              <w:rPr>
+                <w:rFonts w:cstheme="minorHAnsi"/>
+              </w:rPr>
+              <w:t>Fertigerzeugnisse</w:t>
+            </w:r>
+            <w:r>
+              <w:rPr>
+                <w:rFonts w:cstheme="minorHAnsi"/>
+              </w:rPr>
+              <w:t>s</w:t>
+            </w:r>
+            <w:r>
+              <w:rPr>
+                <w:rFonts w:cstheme="minorHAnsi"/>
+              </w:rPr>
+              <w:t xml:space="preserve"> mit Materialbezeichnung und Materialart.</w:t>
             </w:r>
           </w:p>
           <w:p>
@@ -227,7 +245,7 @@
               <w:rPr>
                 <w:rFonts w:cstheme="minorHAnsi"/>
               </w:rPr>
-              <w:t>Buchhaltung Grundlagen angelegt, Kontozuweisungen sind gültig</w:t>
+              <w:t>Buchungskreis für Materialwirtschaft ist initialisiert</w:t>
             </w:r>
           </w:p>
           <w:p>
@@ -336,7 +354,19 @@
               <w:rPr>
                 <w:rFonts w:cstheme="minorHAnsi"/>
               </w:rPr>
-              <w:t>Wareneingang für Fertigerzeugnisse buchen. (MIGO)</w:t>
+              <w:t>Wareneingang</w:t>
+            </w:r>
+            <w:r>
+              <w:rPr>
+                <w:rFonts w:cstheme="minorHAnsi"/>
+              </w:rPr>
+              <w:t xml:space="preserve"> sonstige</w:t>
+            </w:r>
+            <w:r>
+              <w:rPr>
+                <w:rFonts w:cstheme="minorHAnsi"/>
+              </w:rPr>
+              <w:t xml:space="preserve"> für Fertigerzeugnisse buchen. (MIGO)</w:t>
             </w:r>
           </w:p>
           <w:p>
@@ -480,7 +510,13 @@
               <w:rPr>
                 <w:rFonts w:cstheme="minorHAnsi"/>
               </w:rPr>
-              <w:t>Material muss angelegt sein sowie das entsprechende Materialkonto</w:t>
+              <w:t xml:space="preserve">Material muss angelegt sein sowie das </w:t>
+            </w:r>
+            <w:r>
+              <w:rPr>
+                <w:rFonts w:cstheme="minorHAnsi"/>
+              </w:rPr>
+              <w:t>entsprechende Materialkonten</w:t>
             </w:r>
           </w:p>
           <w:p>
@@ -701,7 +737,19 @@
               <w:rPr>
                 <w:rFonts w:cstheme="minorHAnsi"/>
               </w:rPr>
-              <w:t>Der Kreditor muss vorhanden sein</w:t>
+              <w:t>Der Kreditor muss</w:t>
+            </w:r>
+            <w:r>
+              <w:rPr>
+                <w:rFonts w:cstheme="minorHAnsi"/>
+              </w:rPr>
+              <w:t xml:space="preserve"> in FI</w:t>
+            </w:r>
+            <w:r>
+              <w:rPr>
+                <w:rFonts w:cstheme="minorHAnsi"/>
+              </w:rPr>
+              <w:t xml:space="preserve"> vorhanden sein</w:t>
             </w:r>
           </w:p>
           <w:p>
@@ -879,68 +927,6 @@
                 <w:rFonts w:cstheme="minorHAnsi"/>
               </w:rPr>
             </w:pPr>
-            <w:r>
-              <w:rPr>
-                <w:rFonts w:cstheme="minorHAnsi"/>
-              </w:rPr>
-              <w:t>- Rohstoff 2</w:t>
-            </w:r>
-            <w:r>
-              <w:rPr>
-                <w:rFonts w:cstheme="minorHAnsi"/>
-              </w:rPr>
-              <w:t xml:space="preserve"> (SN</w:t>
-            </w:r>
-            <w:r>
-              <w:rPr>
-                <w:rFonts w:cstheme="minorHAnsi"/>
-              </w:rPr>
-              <w:t>IP_ROH</w:t>
-            </w:r>
-            <w:r>
-              <w:rPr>
-                <w:rFonts w:cstheme="minorHAnsi"/>
-              </w:rPr>
-              <w:t>_S)</w:t>
-            </w:r>
-          </w:p>
-          <w:p>
-            <w:pPr>
-              <w:rPr>
-                <w:rFonts w:cstheme="minorHAnsi"/>
-              </w:rPr>
-            </w:pPr>
-            <w:r>
-              <w:rPr>
-                <w:rFonts w:cstheme="minorHAnsi"/>
-              </w:rPr>
-              <w:t>- Rohstoff 3 (SN</w:t>
-            </w:r>
-            <w:r>
-              <w:rPr>
-                <w:rFonts w:cstheme="minorHAnsi"/>
-              </w:rPr>
-              <w:t>IP_ROH</w:t>
-            </w:r>
-            <w:r>
-              <w:rPr>
-                <w:rFonts w:cstheme="minorHAnsi"/>
-              </w:rPr>
-              <w:t>_SB</w:t>
-            </w:r>
-            <w:r>
-              <w:rPr>
-                <w:rFonts w:cstheme="minorHAnsi"/>
-              </w:rPr>
-              <w:t>)</w:t>
-            </w:r>
-          </w:p>
-          <w:p>
-            <w:pPr>
-              <w:rPr>
-                <w:rFonts w:cstheme="minorHAnsi"/>
-              </w:rPr>
-            </w:pPr>
           </w:p>
           <w:p>
             <w:pPr>
@@ -998,23 +984,19 @@
                 <w:rFonts w:cstheme="minorHAnsi"/>
               </w:rPr>
             </w:pPr>
-            <w:r>
-              <w:rPr>
-                <w:rFonts w:cstheme="minorHAnsi"/>
-              </w:rPr>
-              <w:t>Im</w:t>
-            </w:r>
-            <w:r>
-              <w:rPr>
-                <w:rFonts w:cstheme="minorHAnsi"/>
-              </w:rPr>
-              <w:t xml:space="preserve"> Kreditoren Stamm (SNIP_SUP1</w:t>
-            </w:r>
-            <w:r>
-              <w:rPr>
-                <w:rFonts w:cstheme="minorHAnsi"/>
-              </w:rPr>
-              <w:t>) ist eine Einkaufssicht vorhanden</w:t>
+            <w:proofErr w:type="spellStart"/>
+            <w:r>
+              <w:rPr>
+                <w:rFonts w:cstheme="minorHAnsi"/>
+              </w:rPr>
+              <w:t>Infosatz</w:t>
+            </w:r>
+            <w:proofErr w:type="spellEnd"/>
+            <w:r>
+              <w:rPr>
+                <w:rFonts w:cstheme="minorHAnsi"/>
+              </w:rPr>
+              <w:t xml:space="preserve"> ist angelegt</w:t>
             </w:r>
           </w:p>
           <w:p>
@@ -1064,7 +1046,19 @@
               <w:rPr>
                 <w:rFonts w:cstheme="minorHAnsi"/>
               </w:rPr>
-              <w:t>Der Kreditor muss vorhanden sein</w:t>
+              <w:t>Der Kreditor</w:t>
+            </w:r>
+            <w:r>
+              <w:rPr>
+                <w:rFonts w:cstheme="minorHAnsi"/>
+              </w:rPr>
+              <w:t xml:space="preserve"> und Material</w:t>
+            </w:r>
+            <w:r>
+              <w:rPr>
+                <w:rFonts w:cstheme="minorHAnsi"/>
+              </w:rPr>
+              <w:t xml:space="preserve"> muss vorhanden sein</w:t>
             </w:r>
           </w:p>
           <w:p>
@@ -1170,101 +1164,30 @@
                 <w:rFonts w:cstheme="minorHAnsi"/>
               </w:rPr>
             </w:pPr>
-            <w:r>
-              <w:rPr>
-                <w:rFonts w:cstheme="minorHAnsi"/>
-              </w:rPr>
-              <w:t>- Rohstoff 1 (SN</w:t>
-            </w:r>
-            <w:r>
-              <w:rPr>
-                <w:rFonts w:cstheme="minorHAnsi"/>
-              </w:rPr>
-              <w:t>IP_ROH</w:t>
-            </w:r>
-            <w:r>
-              <w:rPr>
-                <w:rFonts w:cstheme="minorHAnsi"/>
-              </w:rPr>
-              <w:t>_G)</w:t>
-            </w:r>
-          </w:p>
-          <w:p>
-            <w:pPr>
-              <w:rPr>
-                <w:rFonts w:cstheme="minorHAnsi"/>
-              </w:rPr>
-            </w:pPr>
-            <w:r>
-              <w:rPr>
-                <w:rFonts w:cstheme="minorHAnsi"/>
-              </w:rPr>
-              <w:t>- Rohstoff 2 (SN</w:t>
-            </w:r>
-            <w:r>
-              <w:rPr>
-                <w:rFonts w:cstheme="minorHAnsi"/>
-              </w:rPr>
-              <w:t>IP_ROH</w:t>
-            </w:r>
-            <w:r>
-              <w:rPr>
-                <w:rFonts w:cstheme="minorHAnsi"/>
-              </w:rPr>
-              <w:t>_S)</w:t>
-            </w:r>
-          </w:p>
-          <w:p>
-            <w:pPr>
-              <w:rPr>
-                <w:rFonts w:cstheme="minorHAnsi"/>
-              </w:rPr>
-            </w:pPr>
-            <w:r>
-              <w:rPr>
-                <w:rFonts w:cstheme="minorHAnsi"/>
-              </w:rPr>
-              <w:t>- Rohstoff 3 (SN</w:t>
-            </w:r>
-            <w:r>
-              <w:rPr>
-                <w:rFonts w:cstheme="minorHAnsi"/>
-              </w:rPr>
-              <w:t>IP_ROH</w:t>
-            </w:r>
-            <w:bookmarkStart w:id="0" w:name="_GoBack"/>
-            <w:bookmarkEnd w:id="0"/>
-            <w:r>
-              <w:rPr>
-                <w:rFonts w:cstheme="minorHAnsi"/>
-              </w:rPr>
-              <w:t>_SB</w:t>
-            </w:r>
-            <w:r>
-              <w:rPr>
-                <w:rFonts w:cstheme="minorHAnsi"/>
-              </w:rPr>
-              <w:t>)</w:t>
-            </w:r>
-          </w:p>
-          <w:p>
-            <w:pPr>
-              <w:rPr>
-                <w:rFonts w:cstheme="minorHAnsi"/>
-              </w:rPr>
-            </w:pPr>
-          </w:p>
-          <w:p>
-            <w:pPr>
-              <w:rPr>
-                <w:rFonts w:cstheme="minorHAnsi"/>
-              </w:rPr>
-            </w:pPr>
-            <w:r>
-              <w:rPr>
-                <w:rFonts w:cstheme="minorHAnsi"/>
-              </w:rPr>
-              <w:t>Bestellung zu einem Kundenauftrag (ME21N)</w:t>
+          </w:p>
+          <w:p>
+            <w:pPr>
+              <w:rPr>
+                <w:rFonts w:cstheme="minorHAnsi"/>
+              </w:rPr>
+            </w:pPr>
+            <w:r>
+              <w:rPr>
+                <w:rFonts w:cstheme="minorHAnsi"/>
+              </w:rPr>
+              <w:t xml:space="preserve">Bestellung für </w:t>
+            </w:r>
+            <w:r>
+              <w:rPr>
+                <w:rFonts w:cstheme="minorHAnsi"/>
+              </w:rPr>
+              <w:t>Rohstoff 1 (SNIP_ROH_G)</w:t>
+            </w:r>
+            <w:r>
+              <w:rPr>
+                <w:rFonts w:cstheme="minorHAnsi"/>
+              </w:rPr>
+              <w:t xml:space="preserve"> anlegen</w:t>
             </w:r>
           </w:p>
           <w:p>
@@ -1314,7 +1237,7 @@
               <w:rPr>
                 <w:rFonts w:cstheme="minorHAnsi"/>
               </w:rPr>
-              <w:t>Bestellung anlegen möglich und zuweisen des Kreditors</w:t>
+              <w:t>Bestellung angelegt</w:t>
             </w:r>
           </w:p>
           <w:p>
@@ -1364,7 +1287,19 @@
               <w:rPr>
                 <w:rFonts w:cstheme="minorHAnsi"/>
               </w:rPr>
-              <w:t>Materialstamm sowie Rohstoffe müssen angelegt sein</w:t>
+              <w:t xml:space="preserve">Materialstamm sowie Rohstoffe </w:t>
+            </w:r>
+            <w:r>
+              <w:rPr>
+                <w:rFonts w:cstheme="minorHAnsi"/>
+              </w:rPr>
+              <w:t xml:space="preserve">und der Kreditor </w:t>
+            </w:r>
+            <w:r>
+              <w:rPr>
+                <w:rFonts w:cstheme="minorHAnsi"/>
+              </w:rPr>
+              <w:t>müssen angelegt sein</w:t>
             </w:r>
           </w:p>
           <w:p>
@@ -1524,7 +1459,39 @@
               <w:rPr>
                 <w:rFonts w:cstheme="minorHAnsi"/>
               </w:rPr>
-              <w:t xml:space="preserve">Bestellung soll als „erledigt“ markiert sein, Lagerbestand ändert sich 2000000 Rohstoffe an 293000 Wareneingangsverrechnungskonto </w:t>
+              <w:t xml:space="preserve">Bestellung soll als „erledigt“ markiert sein, Lagerbestand ändert sich </w:t>
+            </w:r>
+          </w:p>
+          <w:p>
+            <w:pPr>
+              <w:rPr>
+                <w:rFonts w:cstheme="minorHAnsi"/>
+              </w:rPr>
+            </w:pPr>
+            <w:r>
+              <w:rPr>
+                <w:rFonts w:cstheme="minorHAnsi"/>
+              </w:rPr>
+              <w:t xml:space="preserve">Buchungssatz: </w:t>
+            </w:r>
+          </w:p>
+          <w:p>
+            <w:pPr>
+              <w:rPr>
+                <w:rFonts w:cstheme="minorHAnsi"/>
+              </w:rPr>
+            </w:pPr>
+            <w:r>
+              <w:rPr>
+                <w:rFonts w:cstheme="minorHAnsi"/>
+              </w:rPr>
+              <w:t>200000</w:t>
+            </w:r>
+            <w:r>
+              <w:rPr>
+                <w:rFonts w:cstheme="minorHAnsi"/>
+              </w:rPr>
+              <w:t xml:space="preserve"> Rohstoffe an 293000 Wareneingangsverrechnungskonto </w:t>
             </w:r>
           </w:p>
           <w:p>
@@ -1574,7 +1541,13 @@
               <w:rPr>
                 <w:rFonts w:cstheme="minorHAnsi"/>
               </w:rPr>
-              <w:t>Bestellung, Lagerort und Material müssen vorhanden sein</w:t>
+              <w:t>Bestellung muss</w:t>
+            </w:r>
+            <w:r>
+              <w:rPr>
+                <w:rFonts w:cstheme="minorHAnsi"/>
+              </w:rPr>
+              <w:t xml:space="preserve"> vorhanden sein</w:t>
             </w:r>
           </w:p>
           <w:p>
@@ -1736,18 +1709,39 @@
               </w:rPr>
               <w:t>Rechnung ist korrekt und wurde verbucht</w:t>
             </w:r>
-          </w:p>
-          <w:p>
-            <w:pPr>
-              <w:rPr>
-                <w:rFonts w:cstheme="minorHAnsi"/>
-              </w:rPr>
-            </w:pPr>
-            <w:r>
-              <w:rPr>
-                <w:rFonts w:cstheme="minorHAnsi"/>
-              </w:rPr>
-              <w:t>293000 Wareneingangsverrechnungskonto an 440000 Verbindlichkeiten und 260000 Vorsteuer</w:t>
+            <w:r>
+              <w:rPr>
+                <w:rFonts w:cstheme="minorHAnsi"/>
+              </w:rPr>
+              <w:br/>
+              <w:t>Buchungssatz:</w:t>
+            </w:r>
+            <w:bookmarkStart w:id="0" w:name="_GoBack"/>
+            <w:bookmarkEnd w:id="0"/>
+          </w:p>
+          <w:p>
+            <w:pPr>
+              <w:rPr>
+                <w:rFonts w:cstheme="minorHAnsi"/>
+              </w:rPr>
+            </w:pPr>
+            <w:r>
+              <w:rPr>
+                <w:rFonts w:cstheme="minorHAnsi"/>
+              </w:rPr>
+              <w:t>293000 Wareneingangsverrechnungskonto an 440000 Verbindlichkeiten</w:t>
+            </w:r>
+            <w:r>
+              <w:rPr>
+                <w:rFonts w:cstheme="minorHAnsi"/>
+              </w:rPr>
+              <w:t>/Kreditor</w:t>
+            </w:r>
+            <w:r>
+              <w:rPr>
+                <w:rFonts w:cstheme="minorHAnsi"/>
+              </w:rPr>
+              <w:t xml:space="preserve"> und 260000 Vorsteuer</w:t>
             </w:r>
           </w:p>
           <w:p>

</xml_diff>